<commit_message>
Refactored data import class to remove redundancy and clean up interface.
</commit_message>
<xml_diff>
--- a/Documentation/Manual.docx
+++ b/Documentation/Manual.docx
@@ -27,6 +27,7 @@
           <w:kern w:val="2"/>
           <w:sz w:val="22"/>
           <w:szCs w:val="22"/>
+          <w:u w:val="none"/>
           <w14:ligatures w14:val="standard"/>
         </w:rPr>
         <w:id w:val="-1882551797"/>
@@ -38,7 +39,6 @@
       <w:sdtEndPr>
         <w:rPr>
           <w:noProof/>
-          <w:u w:val="none"/>
         </w:rPr>
       </w:sdtEndPr>
       <w:sdtContent>
@@ -2402,30 +2402,23 @@
         <w:t>The</w:t>
       </w:r>
       <w:r>
-        <w:t xml:space="preserve"> two commonly used</w:t>
+        <w:t xml:space="preserve"> three</w:t>
+      </w:r>
+      <w:r>
+        <w:t xml:space="preserve"> commonly used</w:t>
       </w:r>
       <w:r>
         <w:t xml:space="preserve"> options available are shown highlighted below.  </w:t>
       </w:r>
       <w:r>
         <w:rPr>
-          <w:rFonts w:ascii="Arial" w:hAnsi="Arial" w:cs="Arial"/>
           <w:noProof/>
-          <w:color w:val="000000"/>
         </w:rPr>
         <w:drawing>
-          <wp:anchor distT="0" distB="0" distL="114300" distR="114300" simplePos="0" relativeHeight="251568128" behindDoc="0" locked="0" layoutInCell="1" allowOverlap="1">
-            <wp:simplePos x="0" y="0"/>
-            <wp:positionH relativeFrom="column">
-              <wp:align>center</wp:align>
-            </wp:positionH>
-            <wp:positionV relativeFrom="line">
-              <wp:posOffset>288290</wp:posOffset>
-            </wp:positionV>
-            <wp:extent cx="2194560" cy="1746504"/>
-            <wp:effectExtent l="19050" t="19050" r="15240" b="25400"/>
-            <wp:wrapTopAndBottom/>
-            <wp:docPr id="1" name="Picture 1" descr="InputScreen"/>
+          <wp:inline distT="0" distB="0" distL="0" distR="0" wp14:anchorId="3B6294D8" wp14:editId="2E35F1D1">
+            <wp:extent cx="3000375" cy="2028825"/>
+            <wp:effectExtent l="0" t="0" r="9525" b="9525"/>
+            <wp:docPr id="1" name="Picture 1"/>
             <wp:cNvGraphicFramePr>
               <a:graphicFrameLocks xmlns:a="http://schemas.openxmlformats.org/drawingml/2006/main" noChangeAspect="1"/>
             </wp:cNvGraphicFramePr>
@@ -2433,68 +2426,59 @@
               <a:graphicData uri="http://schemas.openxmlformats.org/drawingml/2006/picture">
                 <pic:pic xmlns:pic="http://schemas.openxmlformats.org/drawingml/2006/picture">
                   <pic:nvPicPr>
-                    <pic:cNvPr id="0" name="Picture 2" descr="InputScreen"/>
-                    <pic:cNvPicPr>
-                      <a:picLocks noChangeAspect="1" noChangeArrowheads="1"/>
-                    </pic:cNvPicPr>
+                    <pic:cNvPr id="1" name=""/>
+                    <pic:cNvPicPr/>
                   </pic:nvPicPr>
                   <pic:blipFill>
-                    <a:blip r:embed="rId7">
-                      <a:extLst>
-                        <a:ext uri="{28A0092B-C50C-407E-A947-70E740481C1C}">
-                          <a14:useLocalDpi xmlns:a14="http://schemas.microsoft.com/office/drawing/2010/main" val="0"/>
-                        </a:ext>
-                      </a:extLst>
-                    </a:blip>
-                    <a:srcRect/>
+                    <a:blip r:embed="rId7"/>
                     <a:stretch>
                       <a:fillRect/>
                     </a:stretch>
                   </pic:blipFill>
-                  <pic:spPr bwMode="auto">
+                  <pic:spPr>
                     <a:xfrm>
                       <a:off x="0" y="0"/>
-                      <a:ext cx="2194560" cy="1746504"/>
+                      <a:ext cx="3000375" cy="2028825"/>
                     </a:xfrm>
                     <a:prstGeom prst="rect">
                       <a:avLst/>
                     </a:prstGeom>
-                    <a:noFill/>
-                    <a:ln w="12700">
-                      <a:solidFill>
-                        <a:schemeClr val="tx1"/>
-                      </a:solidFill>
-                    </a:ln>
                   </pic:spPr>
                 </pic:pic>
               </a:graphicData>
             </a:graphic>
-            <wp14:sizeRelH relativeFrom="margin">
-              <wp14:pctWidth>0</wp14:pctWidth>
-            </wp14:sizeRelH>
-            <wp14:sizeRelV relativeFrom="margin">
-              <wp14:pctHeight>0</wp14:pctHeight>
-            </wp14:sizeRelV>
-          </wp:anchor>
+          </wp:inline>
         </w:drawing>
       </w:r>
     </w:p>
     <w:p/>
     <w:p>
       <w:r>
-        <w:t>The</w:t>
-      </w:r>
-      <w:r>
-        <w:t>se options both use Comma Separated Value files to input data</w:t>
-      </w:r>
-      <w:r>
-        <w:t>.  These are tab</w:t>
-      </w:r>
-      <w:r>
-        <w:t xml:space="preserve">ular files that can be edited with Excel and a variety of other programs.  </w:t>
-      </w:r>
-      <w:r>
-        <w:t>Each file has a time column, followed by a column for each well or culture with a reading at that time.  They differ in how the Date/Time value is entered.  In the</w:t>
+        <w:t>The top two options</w:t>
+      </w:r>
+      <w:r>
+        <w:t xml:space="preserve"> use Comma Separated Value files to input data</w:t>
+      </w:r>
+      <w:r>
+        <w:t>, while the third uses a tab delimited file.</w:t>
+      </w:r>
+      <w:r>
+        <w:t xml:space="preserve">  These are tab</w:t>
+      </w:r>
+      <w:r>
+        <w:t>ular files that can be edite</w:t>
+      </w:r>
+      <w:bookmarkStart w:id="3" w:name="_GoBack"/>
+      <w:bookmarkEnd w:id="3"/>
+      <w:r>
+        <w:t xml:space="preserve">d with Excel and a variety of other programs.  </w:t>
+      </w:r>
+      <w:r>
+        <w:t xml:space="preserve">Each file has a </w:t>
+      </w:r>
+      <w:r>
+        <w:lastRenderedPageBreak/>
+        <w:t>time column, followed by a column for each well or culture with a reading at that time.  They differ in how the Date/Time value is entered.  In the</w:t>
       </w:r>
       <w:r>
         <w:t xml:space="preserve"> </w:t>
@@ -2509,11 +2493,7 @@
         <w:t xml:space="preserve"> “Open Directory with Excel Data”</w:t>
       </w:r>
       <w:r>
-        <w:t xml:space="preserve"> the time is entered in a very specific date/time format.  </w:t>
-      </w:r>
-      <w:r>
-        <w:lastRenderedPageBreak/>
-        <w:t xml:space="preserve">Such as: </w:t>
+        <w:t xml:space="preserve"> the time is entered in a very specific date/time format.  Such as: </w:t>
       </w:r>
       <w:r>
         <w:t>“</w:t>
@@ -2550,6 +2530,11 @@
       </w:r>
     </w:p>
     <w:p>
+      <w:pPr>
+        <w:rPr>
+          <w:b/>
+        </w:rPr>
+      </w:pPr>
       <w:r>
         <w:t xml:space="preserve">In practice, the easiest thing to do is download an </w:t>
       </w:r>
@@ -2573,19 +2558,28 @@
       <w:r>
         <w:t>either the date/time format being incorrect, or the CSV file containing empty lines at the end of the file (this can be checked for by opening the file in an editor such as notepad and scrolling to the bottom, any lines with only commas should be deleted from the file.</w:t>
       </w:r>
+      <w:r>
+        <w:t xml:space="preserve"> </w:t>
+      </w:r>
+      <w:r>
+        <w:rPr>
+          <w:b/>
+        </w:rPr>
+        <w:t>Warning: Some countries store numeric data with commas instead of periods to indicate the decimal, and this may create problems for the parser.</w:t>
+      </w:r>
     </w:p>
     <w:p>
       <w:pPr>
         <w:pStyle w:val="Heading1"/>
       </w:pPr>
-      <w:bookmarkStart w:id="3" w:name="_Toc348978699"/>
+      <w:bookmarkStart w:id="4" w:name="_Toc348978699"/>
       <w:r>
         <w:t>Blanking Data</w:t>
       </w:r>
       <w:r>
         <w:t xml:space="preserve"> and Removing Wells</w:t>
       </w:r>
-      <w:bookmarkEnd w:id="3"/>
+      <w:bookmarkEnd w:id="4"/>
     </w:p>
     <w:p>
       <w:r>
@@ -2658,14 +2652,15 @@
       <w:pPr>
         <w:pStyle w:val="Heading3"/>
       </w:pPr>
-      <w:bookmarkStart w:id="4" w:name="_Toc348978700"/>
-      <w:r>
+      <w:bookmarkStart w:id="5" w:name="_Toc348978700"/>
+      <w:r>
+        <w:lastRenderedPageBreak/>
         <w:t xml:space="preserve">Blanking with initial </w:t>
       </w:r>
       <w:r>
         <w:t>readings</w:t>
       </w:r>
-      <w:bookmarkEnd w:id="4"/>
+      <w:bookmarkEnd w:id="5"/>
       <w:r>
         <w:t xml:space="preserve"> </w:t>
       </w:r>
@@ -2679,15 +2674,14 @@
       <w:pPr>
         <w:pStyle w:val="Heading3"/>
       </w:pPr>
-      <w:bookmarkStart w:id="5" w:name="_Toc348978701"/>
-      <w:r>
-        <w:lastRenderedPageBreak/>
+      <w:bookmarkStart w:id="6" w:name="_Toc348978701"/>
+      <w:r>
         <w:t xml:space="preserve">Blanking with </w:t>
       </w:r>
       <w:r>
         <w:t>a known value</w:t>
       </w:r>
-      <w:bookmarkEnd w:id="5"/>
+      <w:bookmarkEnd w:id="6"/>
     </w:p>
     <w:p>
       <w:r>
@@ -2698,14 +2692,14 @@
       <w:pPr>
         <w:pStyle w:val="Heading3"/>
       </w:pPr>
-      <w:bookmarkStart w:id="6" w:name="_Toc348978702"/>
+      <w:bookmarkStart w:id="7" w:name="_Toc348978702"/>
       <w:r>
         <w:t>Deleting or removing w</w:t>
       </w:r>
       <w:r>
         <w:t>ells</w:t>
       </w:r>
-      <w:bookmarkEnd w:id="6"/>
+      <w:bookmarkEnd w:id="7"/>
     </w:p>
     <w:p>
       <w:r>
@@ -2722,11 +2716,11 @@
       <w:pPr>
         <w:pStyle w:val="Heading1"/>
       </w:pPr>
-      <w:bookmarkStart w:id="7" w:name="_Toc348978703"/>
+      <w:bookmarkStart w:id="8" w:name="_Toc348978703"/>
       <w:r>
         <w:t>Selecting Data to Fit</w:t>
       </w:r>
-      <w:bookmarkEnd w:id="7"/>
+      <w:bookmarkEnd w:id="8"/>
       <w:r>
         <w:t xml:space="preserve"> </w:t>
       </w:r>
@@ -2848,9 +2842,8 @@
       <w:pPr>
         <w:pStyle w:val="Heading3"/>
       </w:pPr>
-      <w:bookmarkStart w:id="8" w:name="_Toc348978704"/>
-      <w:r>
-        <w:lastRenderedPageBreak/>
+      <w:bookmarkStart w:id="9" w:name="_Toc348978704"/>
+      <w:r>
         <w:t>Fit data o</w:t>
       </w:r>
       <w:r>
@@ -2865,7 +2858,7 @@
       <w:r>
         <w:t>of OD values</w:t>
       </w:r>
-      <w:bookmarkEnd w:id="8"/>
+      <w:bookmarkEnd w:id="9"/>
     </w:p>
     <w:p>
       <w:r>
@@ -2950,21 +2943,15 @@
       <w:pPr>
         <w:pStyle w:val="Heading3"/>
       </w:pPr>
-      <w:bookmarkStart w:id="9" w:name="_Toc348978705"/>
-      <w:r>
-        <w:t xml:space="preserve">Fit data </w:t>
-      </w:r>
-      <w:r>
-        <w:t>up to a percentage of the maximum OD</w:t>
-      </w:r>
-      <w:bookmarkEnd w:id="9"/>
-    </w:p>
-    <w:p>
-      <w:r>
-        <w:t>S</w:t>
-      </w:r>
-      <w:r>
-        <w:t xml:space="preserve">ame as above, but now instead of an absolute range, one enters a percentage to fit up to.  Each well will then be fit using all readings from the minimum OD value up to this percentage of the highest value in </w:t>
+      <w:bookmarkStart w:id="10" w:name="_Toc348978705"/>
+      <w:r>
+        <w:t>Fit data up to a percentage of the maximum OD</w:t>
+      </w:r>
+      <w:bookmarkEnd w:id="10"/>
+    </w:p>
+    <w:p>
+      <w:r>
+        <w:t xml:space="preserve">Same as above, but now instead of an absolute range, one enters a percentage to fit up to.  Each well will then be fit using all readings from the minimum OD value up to this percentage of the highest value in </w:t>
       </w:r>
       <w:r>
         <w:rPr>
@@ -3037,11 +3024,11 @@
           <w:tab w:val="center" w:pos="4680"/>
         </w:tabs>
       </w:pPr>
-      <w:bookmarkStart w:id="10" w:name="_Toc348978706"/>
+      <w:bookmarkStart w:id="11" w:name="_Toc348978706"/>
       <w:r>
         <w:t>Fit a particular range of measurements</w:t>
       </w:r>
-      <w:bookmarkEnd w:id="10"/>
+      <w:bookmarkEnd w:id="11"/>
     </w:p>
     <w:p>
       <w:r>
@@ -3071,11 +3058,12 @@
       <w:pPr>
         <w:pStyle w:val="Heading3"/>
       </w:pPr>
-      <w:bookmarkStart w:id="11" w:name="_Toc348978707"/>
+      <w:bookmarkStart w:id="12" w:name="_Toc348978707"/>
       <w:r>
         <w:rPr>
           <w:noProof/>
         </w:rPr>
+        <w:lastRenderedPageBreak/>
         <w:drawing>
           <wp:anchor distT="0" distB="0" distL="114300" distR="114300" simplePos="0" relativeHeight="251617280" behindDoc="0" locked="0" layoutInCell="1" allowOverlap="0" wp14:anchorId="2A7D0E32" wp14:editId="4F3914E4">
             <wp:simplePos x="0" y="0"/>
@@ -3138,7 +3126,7 @@
       <w:r>
         <w:t xml:space="preserve"> including or excluding points</w:t>
       </w:r>
-      <w:bookmarkEnd w:id="11"/>
+      <w:bookmarkEnd w:id="12"/>
     </w:p>
     <w:p>
       <w:r>
@@ -3158,15 +3146,14 @@
       <w:pPr>
         <w:pStyle w:val="Heading1"/>
       </w:pPr>
-      <w:bookmarkStart w:id="12" w:name="_Toc348978708"/>
-      <w:r>
-        <w:lastRenderedPageBreak/>
+      <w:bookmarkStart w:id="13" w:name="_Toc348978708"/>
+      <w:r>
         <w:t xml:space="preserve">List of </w:t>
       </w:r>
       <w:r>
         <w:t>Growth Curve Models Fit</w:t>
       </w:r>
-      <w:bookmarkEnd w:id="12"/>
+      <w:bookmarkEnd w:id="13"/>
       <w:r>
         <w:t xml:space="preserve"> </w:t>
       </w:r>
@@ -3386,13 +3373,7 @@
                   <w:rPr>
                     <w:rFonts w:ascii="Cambria Math" w:hAnsi="Cambria Math"/>
                   </w:rPr>
-                  <m:t>OD</m:t>
-                </m:r>
-                <m:r>
-                  <w:rPr>
-                    <w:rFonts w:ascii="Cambria Math" w:hAnsi="Cambria Math"/>
-                  </w:rPr>
-                  <m:t>=</m:t>
+                  <m:t>OD=</m:t>
                 </m:r>
                 <m:r>
                   <w:rPr>
@@ -3422,19 +3403,7 @@
                       <w:rPr>
                         <w:rFonts w:ascii="Cambria Math" w:hAnsi="Cambria Math"/>
                       </w:rPr>
-                      <m:t>-</m:t>
-                    </m:r>
-                    <m:r>
-                      <w:rPr>
-                        <w:rFonts w:ascii="Cambria Math" w:hAnsi="Cambria Math"/>
-                      </w:rPr>
-                      <m:t>r</m:t>
-                    </m:r>
-                    <m:r>
-                      <w:rPr>
-                        <w:rFonts w:ascii="Cambria Math" w:hAnsi="Cambria Math"/>
-                      </w:rPr>
-                      <m:t>t</m:t>
+                      <m:t>-rt</m:t>
                     </m:r>
                   </m:sup>
                 </m:sSup>
@@ -3528,19 +3497,7 @@
                       <w:rPr>
                         <w:rFonts w:ascii="Cambria Math" w:hAnsi="Cambria Math"/>
                       </w:rPr>
-                      <m:t>-</m:t>
-                    </m:r>
-                    <m:r>
-                      <w:rPr>
-                        <w:rFonts w:ascii="Cambria Math" w:hAnsi="Cambria Math"/>
-                      </w:rPr>
-                      <m:t>r</m:t>
-                    </m:r>
-                    <m:r>
-                      <w:rPr>
-                        <w:rFonts w:ascii="Cambria Math" w:hAnsi="Cambria Math"/>
-                      </w:rPr>
-                      <m:t>t</m:t>
+                      <m:t>-rt</m:t>
                     </m:r>
                   </m:sup>
                 </m:sSup>
@@ -3660,19 +3617,7 @@
                       <w:rPr>
                         <w:rFonts w:ascii="Cambria Math" w:hAnsi="Cambria Math"/>
                       </w:rPr>
-                      <m:t>-</m:t>
-                    </m:r>
-                    <m:r>
-                      <w:rPr>
-                        <w:rFonts w:ascii="Cambria Math" w:hAnsi="Cambria Math"/>
-                      </w:rPr>
-                      <m:t>r</m:t>
-                    </m:r>
-                    <m:r>
-                      <w:rPr>
-                        <w:rFonts w:ascii="Cambria Math" w:hAnsi="Cambria Math"/>
-                      </w:rPr>
-                      <m:t>t</m:t>
+                      <m:t>-rt</m:t>
                     </m:r>
                   </m:sup>
                 </m:sSup>
@@ -3766,19 +3711,7 @@
                       <w:rPr>
                         <w:rFonts w:ascii="Cambria Math" w:hAnsi="Cambria Math"/>
                       </w:rPr>
-                      <m:t>-</m:t>
-                    </m:r>
-                    <m:r>
-                      <w:rPr>
-                        <w:rFonts w:ascii="Cambria Math" w:hAnsi="Cambria Math"/>
-                      </w:rPr>
-                      <m:t>r</m:t>
-                    </m:r>
-                    <m:r>
-                      <w:rPr>
-                        <w:rFonts w:ascii="Cambria Math" w:hAnsi="Cambria Math"/>
-                      </w:rPr>
-                      <m:t>t</m:t>
+                      <m:t>-rt</m:t>
                     </m:r>
                   </m:sup>
                 </m:sSup>
@@ -3877,13 +3810,7 @@
                   <w:rPr>
                     <w:rFonts w:ascii="Cambria Math" w:eastAsiaTheme="minorEastAsia" w:hAnsi="Cambria Math"/>
                   </w:rPr>
-                  <m:t>a+rt</m:t>
-                </m:r>
-                <m:r>
-                  <w:rPr>
-                    <w:rFonts w:ascii="Cambria Math" w:eastAsiaTheme="minorEastAsia" w:hAnsi="Cambria Math"/>
-                  </w:rPr>
-                  <m:t>+r</m:t>
+                  <m:t>a+rt+r</m:t>
                 </m:r>
                 <m:sSup>
                   <m:sSupPr>
@@ -3937,6 +3864,7 @@
           </w:tcPr>
           <w:p>
             <w:r>
+              <w:lastRenderedPageBreak/>
               <w:t>Logistic Growth Model</w:t>
             </w:r>
           </w:p>
@@ -4066,12 +3994,12 @@
       <w:pPr>
         <w:pStyle w:val="Heading1"/>
       </w:pPr>
-      <w:bookmarkStart w:id="13" w:name="_Toc348978709"/>
+      <w:bookmarkStart w:id="14" w:name="_Toc348978709"/>
       <w:r>
         <w:lastRenderedPageBreak/>
         <w:t>Visualizing Individual Growth Curves</w:t>
       </w:r>
-      <w:bookmarkEnd w:id="13"/>
+      <w:bookmarkEnd w:id="14"/>
     </w:p>
     <w:p>
       <w:r>
@@ -4085,11 +4013,11 @@
       <w:pPr>
         <w:pStyle w:val="Heading3"/>
       </w:pPr>
-      <w:bookmarkStart w:id="14" w:name="_Toc348978710"/>
+      <w:bookmarkStart w:id="15" w:name="_Toc348978710"/>
       <w:r>
         <w:t>Zooming, copying or saving any of the plots</w:t>
       </w:r>
-      <w:bookmarkEnd w:id="14"/>
+      <w:bookmarkEnd w:id="15"/>
       <w:r>
         <w:t xml:space="preserve">  </w:t>
       </w:r>
@@ -4103,11 +4031,11 @@
       <w:pPr>
         <w:pStyle w:val="Heading3"/>
       </w:pPr>
-      <w:bookmarkStart w:id="15" w:name="_Toc348978711"/>
+      <w:bookmarkStart w:id="16" w:name="_Toc348978711"/>
       <w:r>
         <w:t>Doubling time between reads plot</w:t>
       </w:r>
-      <w:bookmarkEnd w:id="15"/>
+      <w:bookmarkEnd w:id="16"/>
     </w:p>
     <w:p>
       <w:pPr>
@@ -4229,21 +4157,18 @@
       <w:pPr>
         <w:pStyle w:val="Heading1"/>
       </w:pPr>
-      <w:bookmarkStart w:id="16" w:name="_Toc348978712"/>
+      <w:bookmarkStart w:id="17" w:name="_Toc348978712"/>
       <w:r>
         <w:lastRenderedPageBreak/>
-        <w:t xml:space="preserve">Visualizing Multiple </w:t>
-      </w:r>
-      <w:r>
-        <w:t>Growth Curves</w:t>
-      </w:r>
-      <w:bookmarkEnd w:id="16"/>
+        <w:t>Visualizing Multiple Growth Curves</w:t>
+      </w:r>
+      <w:bookmarkEnd w:id="17"/>
     </w:p>
     <w:p>
       <w:pPr>
         <w:pStyle w:val="Heading2"/>
       </w:pPr>
-      <w:bookmarkStart w:id="17" w:name="_Toc348978713"/>
+      <w:bookmarkStart w:id="18" w:name="_Toc348978713"/>
       <w:r>
         <w:t xml:space="preserve">Using </w:t>
       </w:r>
@@ -4268,7 +4193,7 @@
       <w:r>
         <w:t>ab</w:t>
       </w:r>
-      <w:bookmarkEnd w:id="17"/>
+      <w:bookmarkEnd w:id="18"/>
     </w:p>
     <w:p/>
     <w:p>
@@ -4355,7 +4280,7 @@
       <w:pPr>
         <w:pStyle w:val="Heading2"/>
       </w:pPr>
-      <w:bookmarkStart w:id="18" w:name="_Toc348978714"/>
+      <w:bookmarkStart w:id="19" w:name="_Toc348978714"/>
       <w:r>
         <w:rPr>
           <w:noProof/>
@@ -4417,7 +4342,7 @@
       <w:r>
         <w:t>Using the plot different groups tab</w:t>
       </w:r>
-      <w:bookmarkEnd w:id="18"/>
+      <w:bookmarkEnd w:id="19"/>
     </w:p>
     <w:p>
       <w:r>
@@ -4439,11 +4364,11 @@
       <w:pPr>
         <w:pStyle w:val="Heading3"/>
       </w:pPr>
-      <w:bookmarkStart w:id="19" w:name="_Toc348978715"/>
+      <w:bookmarkStart w:id="20" w:name="_Toc348978715"/>
       <w:r>
         <w:t>Defining groups by pre-set buttons</w:t>
       </w:r>
-      <w:bookmarkEnd w:id="19"/>
+      <w:bookmarkEnd w:id="20"/>
     </w:p>
     <w:p>
       <w:r>
@@ -4454,11 +4379,11 @@
       <w:pPr>
         <w:pStyle w:val="Heading3"/>
       </w:pPr>
-      <w:bookmarkStart w:id="20" w:name="_Toc348978716"/>
+      <w:bookmarkStart w:id="21" w:name="_Toc348978716"/>
       <w:r>
         <w:t>Defining new groups in the GUI</w:t>
       </w:r>
-      <w:bookmarkEnd w:id="20"/>
+      <w:bookmarkEnd w:id="21"/>
     </w:p>
     <w:p>
       <w:r>
@@ -4469,11 +4394,11 @@
       <w:pPr>
         <w:pStyle w:val="Heading3"/>
       </w:pPr>
-      <w:bookmarkStart w:id="21" w:name="_Toc348978717"/>
+      <w:bookmarkStart w:id="22" w:name="_Toc348978717"/>
       <w:r>
         <w:t>Defining new groups by importing a CSV file</w:t>
       </w:r>
-      <w:bookmarkEnd w:id="21"/>
+      <w:bookmarkEnd w:id="22"/>
     </w:p>
     <w:p>
       <w:r>
@@ -4551,24 +4476,24 @@
       <w:pPr>
         <w:pStyle w:val="Heading1"/>
       </w:pPr>
-      <w:bookmarkStart w:id="22" w:name="_Toc348978718"/>
+      <w:bookmarkStart w:id="23" w:name="_Toc348978718"/>
       <w:r>
         <w:t>Examining Model Fit and Performing Sensitivity Analysis</w:t>
       </w:r>
-      <w:bookmarkEnd w:id="22"/>
+      <w:bookmarkEnd w:id="23"/>
     </w:p>
     <w:p>
       <w:pPr>
         <w:pStyle w:val="Heading3"/>
       </w:pPr>
-      <w:bookmarkStart w:id="23" w:name="_Toc348978719"/>
+      <w:bookmarkStart w:id="24" w:name="_Toc348978719"/>
       <w:r>
         <w:t>Grouped v</w:t>
       </w:r>
       <w:r>
         <w:t>isualizations</w:t>
       </w:r>
-      <w:bookmarkEnd w:id="23"/>
+      <w:bookmarkEnd w:id="24"/>
     </w:p>
     <w:p>
       <w:r>
@@ -4590,12 +4515,12 @@
       <w:pPr>
         <w:pStyle w:val="Heading3"/>
       </w:pPr>
-      <w:bookmarkStart w:id="24" w:name="_Toc348978720"/>
+      <w:bookmarkStart w:id="25" w:name="_Toc348978720"/>
       <w:r>
         <w:lastRenderedPageBreak/>
         <w:t>Sensitivity tab</w:t>
       </w:r>
-      <w:bookmarkEnd w:id="24"/>
+      <w:bookmarkEnd w:id="25"/>
     </w:p>
     <w:p>
       <w:r>
@@ -4610,7 +4535,6 @@
       <w:r>
         <w:t xml:space="preserve">growth rate obtained by fitting from all values from the start of the range defined on the y axis to the end of the range defined on </w:t>
       </w:r>
-      <w:bookmarkStart w:id="25" w:name="_GoBack"/>
       <w:r>
         <w:rPr>
           <w:noProof/>
@@ -4665,7 +4589,6 @@
           </wp:anchor>
         </w:drawing>
       </w:r>
-      <w:bookmarkEnd w:id="25"/>
       <w:r>
         <w:t xml:space="preserve">the </w:t>
       </w:r>
@@ -4968,7 +4891,7 @@
           <w:rPr>
             <w:noProof/>
           </w:rPr>
-          <w:t>1</w:t>
+          <w:t>4</w:t>
         </w:r>
         <w:r>
           <w:rPr>
@@ -5497,6 +5420,7 @@
   <w:style w:type="character" w:default="1" w:styleId="DefaultParagraphFont">
     <w:name w:val="Default Paragraph Font"/>
     <w:uiPriority w:val="1"/>
+    <w:semiHidden/>
     <w:unhideWhenUsed/>
   </w:style>
   <w:style w:type="table" w:default="1" w:styleId="TableNormal">
@@ -6067,539 +5991,6 @@
 </w:styles>
 </file>
 
-<file path=word/glossary/document.xml><?xml version="1.0" encoding="utf-8"?>
-<w:glossaryDocument xmlns:wpc="http://schemas.microsoft.com/office/word/2010/wordprocessingCanvas" xmlns:mc="http://schemas.openxmlformats.org/markup-compatibility/2006" xmlns:o="urn:schemas-microsoft-com:office:office" xmlns:r="http://schemas.openxmlformats.org/officeDocument/2006/relationships" xmlns:m="http://schemas.openxmlformats.org/officeDocument/2006/math" xmlns:v="urn:schemas-microsoft-com:vml" xmlns:wp14="http://schemas.microsoft.com/office/word/2010/wordprocessingDrawing" xmlns:wp="http://schemas.openxmlformats.org/drawingml/2006/wordprocessingDrawing" xmlns:w10="urn:schemas-microsoft-com:office:word" xmlns:w="http://schemas.openxmlformats.org/wordprocessingml/2006/main" xmlns:w14="http://schemas.microsoft.com/office/word/2010/wordml" xmlns:w15="http://schemas.microsoft.com/office/word/2012/wordml" xmlns:wpg="http://schemas.microsoft.com/office/word/2010/wordprocessingGroup" xmlns:wpi="http://schemas.microsoft.com/office/word/2010/wordprocessingInk" xmlns:wne="http://schemas.microsoft.com/office/word/2006/wordml" xmlns:wps="http://schemas.microsoft.com/office/word/2010/wordprocessingShape" mc:Ignorable="w14 w15 wp14"/>
-</file>
-
-<file path=word/glossary/fontTable.xml><?xml version="1.0" encoding="utf-8"?>
-<w:fonts xmlns:mc="http://schemas.openxmlformats.org/markup-compatibility/2006" xmlns:r="http://schemas.openxmlformats.org/officeDocument/2006/relationships" xmlns:w="http://schemas.openxmlformats.org/wordprocessingml/2006/main" xmlns:w14="http://schemas.microsoft.com/office/word/2010/wordml" xmlns:w15="http://schemas.microsoft.com/office/word/2012/wordml" mc:Ignorable="w14 w15">
-  <w:font w:name="Calibri">
-    <w:panose1 w:val="020F0502020204030204"/>
-    <w:charset w:val="00"/>
-    <w:family w:val="swiss"/>
-    <w:pitch w:val="variable"/>
-    <w:sig w:usb0="E00002FF" w:usb1="4000ACFF" w:usb2="00000001" w:usb3="00000000" w:csb0="0000019F" w:csb1="00000000"/>
-  </w:font>
-  <w:font w:name="Times New Roman">
-    <w:panose1 w:val="02020603050405020304"/>
-    <w:charset w:val="00"/>
-    <w:family w:val="roman"/>
-    <w:pitch w:val="variable"/>
-    <w:sig w:usb0="E0002AFF" w:usb1="C0007841" w:usb2="00000009" w:usb3="00000000" w:csb0="000001FF" w:csb1="00000000"/>
-  </w:font>
-  <w:font w:name="Calibri Light">
-    <w:panose1 w:val="020F0302020204030204"/>
-    <w:charset w:val="00"/>
-    <w:family w:val="swiss"/>
-    <w:pitch w:val="variable"/>
-    <w:sig w:usb0="A00002EF" w:usb1="4000207B" w:usb2="00000000" w:usb3="00000000" w:csb0="0000019F" w:csb1="00000000"/>
-  </w:font>
-  <w:font w:name="Tahoma">
-    <w:panose1 w:val="020B0604030504040204"/>
-    <w:charset w:val="00"/>
-    <w:family w:val="swiss"/>
-    <w:pitch w:val="variable"/>
-    <w:sig w:usb0="E1002EFF" w:usb1="C000605B" w:usb2="00000029" w:usb3="00000000" w:csb0="000101FF" w:csb1="00000000"/>
-  </w:font>
-  <w:font w:name="Arial">
-    <w:panose1 w:val="020B0604020202020204"/>
-    <w:charset w:val="00"/>
-    <w:family w:val="swiss"/>
-    <w:pitch w:val="variable"/>
-    <w:sig w:usb0="E0002AFF" w:usb1="C0007843" w:usb2="00000009" w:usb3="00000000" w:csb0="000001FF" w:csb1="00000000"/>
-  </w:font>
-  <w:font w:name="Cambria Math">
-    <w:panose1 w:val="02040503050406030204"/>
-    <w:charset w:val="00"/>
-    <w:family w:val="roman"/>
-    <w:pitch w:val="variable"/>
-    <w:sig w:usb0="E00002FF" w:usb1="420024FF" w:usb2="00000000" w:usb3="00000000" w:csb0="0000019F" w:csb1="00000000"/>
-  </w:font>
-</w:fonts>
-</file>
-
-<file path=word/glossary/settings.xml><?xml version="1.0" encoding="utf-8"?>
-<w:settings xmlns:mc="http://schemas.openxmlformats.org/markup-compatibility/2006" xmlns:o="urn:schemas-microsoft-com:office:office" xmlns:r="http://schemas.openxmlformats.org/officeDocument/2006/relationships" xmlns:m="http://schemas.openxmlformats.org/officeDocument/2006/math" xmlns:v="urn:schemas-microsoft-com:vml" xmlns:w10="urn:schemas-microsoft-com:office:word" xmlns:w="http://schemas.openxmlformats.org/wordprocessingml/2006/main" xmlns:w14="http://schemas.microsoft.com/office/word/2010/wordml" xmlns:w15="http://schemas.microsoft.com/office/word/2012/wordml" xmlns:sl="http://schemas.openxmlformats.org/schemaLibrary/2006/main" mc:Ignorable="w14 w15">
-  <w:view w:val="normal"/>
-  <w:defaultTabStop w:val="720"/>
-  <w:characterSpacingControl w:val="doNotCompress"/>
-  <w:compat>
-    <w:useFELayout/>
-    <w:compatSetting w:name="compatibilityMode" w:uri="http://schemas.microsoft.com/office/word" w:val="15"/>
-    <w:compatSetting w:name="overrideTableStyleFontSizeAndJustification" w:uri="http://schemas.microsoft.com/office/word" w:val="1"/>
-    <w:compatSetting w:name="enableOpenTypeFeatures" w:uri="http://schemas.microsoft.com/office/word" w:val="1"/>
-    <w:compatSetting w:name="doNotFlipMirrorIndents" w:uri="http://schemas.microsoft.com/office/word" w:val="1"/>
-    <w:compatSetting w:name="differentiateMultirowTableHeaders" w:uri="http://schemas.microsoft.com/office/word" w:val="1"/>
-  </w:compat>
-  <w:rsids>
-    <w:rsidRoot w:val="001D256A"/>
-    <w:rsid w:val="000B5224"/>
-    <w:rsid w:val="001D256A"/>
-  </w:rsids>
-  <m:mathPr>
-    <m:mathFont m:val="Cambria Math"/>
-    <m:brkBin m:val="before"/>
-    <m:brkBinSub m:val="--"/>
-    <m:smallFrac m:val="0"/>
-    <m:dispDef/>
-    <m:lMargin m:val="0"/>
-    <m:rMargin m:val="0"/>
-    <m:defJc m:val="centerGroup"/>
-    <m:wrapIndent m:val="1440"/>
-    <m:intLim m:val="subSup"/>
-    <m:naryLim m:val="undOvr"/>
-  </m:mathPr>
-  <w:themeFontLang w:val="en-US"/>
-  <w:clrSchemeMapping w:bg1="light1" w:t1="dark1" w:bg2="light2" w:t2="dark2" w:accent1="accent1" w:accent2="accent2" w:accent3="accent3" w:accent4="accent4" w:accent5="accent5" w:accent6="accent6" w:hyperlink="hyperlink" w:followedHyperlink="followedHyperlink"/>
-  <w:decimalSymbol w:val="."/>
-  <w:listSeparator w:val=","/>
-  <w15:chartTrackingRefBased/>
-</w:settings>
-</file>
-
-<file path=word/glossary/styles.xml><?xml version="1.0" encoding="utf-8"?>
-<w:styles xmlns:mc="http://schemas.openxmlformats.org/markup-compatibility/2006" xmlns:r="http://schemas.openxmlformats.org/officeDocument/2006/relationships" xmlns:w="http://schemas.openxmlformats.org/wordprocessingml/2006/main" xmlns:w14="http://schemas.microsoft.com/office/word/2010/wordml" xmlns:w15="http://schemas.microsoft.com/office/word/2012/wordml" mc:Ignorable="w14 w15">
-  <w:docDefaults>
-    <w:rPrDefault>
-      <w:rPr>
-        <w:rFonts w:asciiTheme="minorHAnsi" w:eastAsiaTheme="minorEastAsia" w:hAnsiTheme="minorHAnsi" w:cstheme="minorBidi"/>
-        <w:kern w:val="2"/>
-        <w:sz w:val="22"/>
-        <w:szCs w:val="22"/>
-        <w:lang w:val="en-US" w:eastAsia="en-US" w:bidi="ar-SA"/>
-        <w14:ligatures w14:val="standard"/>
-      </w:rPr>
-    </w:rPrDefault>
-    <w:pPrDefault>
-      <w:pPr>
-        <w:spacing w:after="160" w:line="259" w:lineRule="auto"/>
-      </w:pPr>
-    </w:pPrDefault>
-  </w:docDefaults>
-  <w:latentStyles w:defLockedState="0" w:defUIPriority="99" w:defSemiHidden="0" w:defUnhideWhenUsed="0" w:defQFormat="0" w:count="371">
-    <w:lsdException w:name="Normal" w:uiPriority="0" w:qFormat="1"/>
-    <w:lsdException w:name="heading 1" w:uiPriority="9" w:qFormat="1"/>
-    <w:lsdException w:name="heading 2" w:semiHidden="1" w:uiPriority="9" w:unhideWhenUsed="1" w:qFormat="1"/>
-    <w:lsdException w:name="heading 3" w:semiHidden="1" w:uiPriority="9" w:unhideWhenUsed="1" w:qFormat="1"/>
-    <w:lsdException w:name="heading 4" w:semiHidden="1" w:uiPriority="9" w:unhideWhenUsed="1" w:qFormat="1"/>
-    <w:lsdException w:name="heading 5" w:semiHidden="1" w:uiPriority="9" w:unhideWhenUsed="1" w:qFormat="1"/>
-    <w:lsdException w:name="heading 6" w:semiHidden="1" w:uiPriority="9" w:unhideWhenUsed="1" w:qFormat="1"/>
-    <w:lsdException w:name="heading 7" w:semiHidden="1" w:uiPriority="9" w:unhideWhenUsed="1" w:qFormat="1"/>
-    <w:lsdException w:name="heading 8" w:semiHidden="1" w:uiPriority="9" w:unhideWhenUsed="1" w:qFormat="1"/>
-    <w:lsdException w:name="heading 9" w:semiHidden="1" w:uiPriority="9" w:unhideWhenUsed="1" w:qFormat="1"/>
-    <w:lsdException w:name="index 1" w:semiHidden="1" w:unhideWhenUsed="1"/>
-    <w:lsdException w:name="index 2" w:semiHidden="1" w:unhideWhenUsed="1"/>
-    <w:lsdException w:name="index 3" w:semiHidden="1" w:unhideWhenUsed="1"/>
-    <w:lsdException w:name="index 4" w:semiHidden="1" w:unhideWhenUsed="1"/>
-    <w:lsdException w:name="index 5" w:semiHidden="1" w:unhideWhenUsed="1"/>
-    <w:lsdException w:name="index 6" w:semiHidden="1" w:unhideWhenUsed="1"/>
-    <w:lsdException w:name="index 7" w:semiHidden="1" w:unhideWhenUsed="1"/>
-    <w:lsdException w:name="index 8" w:semiHidden="1" w:unhideWhenUsed="1"/>
-    <w:lsdException w:name="index 9" w:semiHidden="1" w:unhideWhenUsed="1"/>
-    <w:lsdException w:name="toc 1" w:semiHidden="1" w:uiPriority="39" w:unhideWhenUsed="1"/>
-    <w:lsdException w:name="toc 2" w:semiHidden="1" w:uiPriority="39" w:unhideWhenUsed="1"/>
-    <w:lsdException w:name="toc 3" w:semiHidden="1" w:uiPriority="39" w:unhideWhenUsed="1"/>
-    <w:lsdException w:name="toc 4" w:semiHidden="1" w:uiPriority="39" w:unhideWhenUsed="1"/>
-    <w:lsdException w:name="toc 5" w:semiHidden="1" w:uiPriority="39" w:unhideWhenUsed="1"/>
-    <w:lsdException w:name="toc 6" w:semiHidden="1" w:uiPriority="39" w:unhideWhenUsed="1"/>
-    <w:lsdException w:name="toc 7" w:semiHidden="1" w:uiPriority="39" w:unhideWhenUsed="1"/>
-    <w:lsdException w:name="toc 8" w:semiHidden="1" w:uiPriority="39" w:unhideWhenUsed="1"/>
-    <w:lsdException w:name="toc 9" w:semiHidden="1" w:uiPriority="39" w:unhideWhenUsed="1"/>
-    <w:lsdException w:name="Normal Indent" w:semiHidden="1" w:unhideWhenUsed="1"/>
-    <w:lsdException w:name="footnote text" w:semiHidden="1" w:unhideWhenUsed="1"/>
-    <w:lsdException w:name="annotation text" w:semiHidden="1" w:unhideWhenUsed="1"/>
-    <w:lsdException w:name="header" w:semiHidden="1" w:unhideWhenUsed="1"/>
-    <w:lsdException w:name="footer" w:semiHidden="1" w:unhideWhenUsed="1"/>
-    <w:lsdException w:name="index heading" w:semiHidden="1" w:unhideWhenUsed="1"/>
-    <w:lsdException w:name="caption" w:semiHidden="1" w:uiPriority="35" w:unhideWhenUsed="1" w:qFormat="1"/>
-    <w:lsdException w:name="table of figures" w:semiHidden="1" w:unhideWhenUsed="1"/>
-    <w:lsdException w:name="envelope address" w:semiHidden="1" w:unhideWhenUsed="1"/>
-    <w:lsdException w:name="envelope return" w:semiHidden="1" w:unhideWhenUsed="1"/>
-    <w:lsdException w:name="footnote reference" w:semiHidden="1" w:unhideWhenUsed="1"/>
-    <w:lsdException w:name="annotation reference" w:semiHidden="1" w:unhideWhenUsed="1"/>
-    <w:lsdException w:name="line number" w:semiHidden="1" w:unhideWhenUsed="1"/>
-    <w:lsdException w:name="page number" w:semiHidden="1" w:unhideWhenUsed="1"/>
-    <w:lsdException w:name="endnote reference" w:semiHidden="1" w:unhideWhenUsed="1"/>
-    <w:lsdException w:name="endnote text" w:semiHidden="1" w:unhideWhenUsed="1"/>
-    <w:lsdException w:name="table of authorities" w:semiHidden="1" w:unhideWhenUsed="1"/>
-    <w:lsdException w:name="macro" w:semiHidden="1" w:unhideWhenUsed="1"/>
-    <w:lsdException w:name="toa heading" w:semiHidden="1" w:unhideWhenUsed="1"/>
-    <w:lsdException w:name="List" w:semiHidden="1" w:unhideWhenUsed="1"/>
-    <w:lsdException w:name="List Bullet" w:semiHidden="1" w:unhideWhenUsed="1"/>
-    <w:lsdException w:name="List Number" w:semiHidden="1" w:unhideWhenUsed="1"/>
-    <w:lsdException w:name="List 2" w:semiHidden="1" w:unhideWhenUsed="1"/>
-    <w:lsdException w:name="List 3" w:semiHidden="1" w:unhideWhenUsed="1"/>
-    <w:lsdException w:name="List 4" w:semiHidden="1" w:unhideWhenUsed="1"/>
-    <w:lsdException w:name="List 5" w:semiHidden="1" w:unhideWhenUsed="1"/>
-    <w:lsdException w:name="List Bullet 2" w:semiHidden="1" w:unhideWhenUsed="1"/>
-    <w:lsdException w:name="List Bullet 3" w:semiHidden="1" w:unhideWhenUsed="1"/>
-    <w:lsdException w:name="List Bullet 4" w:semiHidden="1" w:unhideWhenUsed="1"/>
-    <w:lsdException w:name="List Bullet 5" w:semiHidden="1" w:unhideWhenUsed="1"/>
-    <w:lsdException w:name="List Number 2" w:semiHidden="1" w:unhideWhenUsed="1"/>
-    <w:lsdException w:name="List Number 3" w:semiHidden="1" w:unhideWhenUsed="1"/>
-    <w:lsdException w:name="List Number 4" w:semiHidden="1" w:unhideWhenUsed="1"/>
-    <w:lsdException w:name="List Number 5" w:semiHidden="1" w:unhideWhenUsed="1"/>
-    <w:lsdException w:name="Title" w:uiPriority="10" w:qFormat="1"/>
-    <w:lsdException w:name="Closing" w:semiHidden="1" w:unhideWhenUsed="1"/>
-    <w:lsdException w:name="Signature" w:semiHidden="1" w:unhideWhenUsed="1"/>
-    <w:lsdException w:name="Default Paragraph Font" w:semiHidden="1" w:uiPriority="1" w:unhideWhenUsed="1"/>
-    <w:lsdException w:name="Body Text" w:semiHidden="1" w:unhideWhenUsed="1"/>
-    <w:lsdException w:name="Body Text Indent" w:semiHidden="1" w:unhideWhenUsed="1"/>
-    <w:lsdException w:name="List Continue" w:semiHidden="1" w:unhideWhenUsed="1"/>
-    <w:lsdException w:name="List Continue 2" w:semiHidden="1" w:unhideWhenUsed="1"/>
-    <w:lsdException w:name="List Continue 3" w:semiHidden="1" w:unhideWhenUsed="1"/>
-    <w:lsdException w:name="List Continue 4" w:semiHidden="1" w:unhideWhenUsed="1"/>
-    <w:lsdException w:name="List Continue 5" w:semiHidden="1" w:unhideWhenUsed="1"/>
-    <w:lsdException w:name="Message Header" w:semiHidden="1" w:unhideWhenUsed="1"/>
-    <w:lsdException w:name="Subtitle" w:uiPriority="11" w:qFormat="1"/>
-    <w:lsdException w:name="Salutation" w:semiHidden="1" w:unhideWhenUsed="1"/>
-    <w:lsdException w:name="Date" w:semiHidden="1" w:unhideWhenUsed="1"/>
-    <w:lsdException w:name="Body Text First Indent" w:semiHidden="1" w:unhideWhenUsed="1"/>
-    <w:lsdException w:name="Body Text First Indent 2" w:semiHidden="1" w:unhideWhenUsed="1"/>
-    <w:lsdException w:name="Note Heading" w:semiHidden="1" w:unhideWhenUsed="1"/>
-    <w:lsdException w:name="Body Text 2" w:semiHidden="1" w:unhideWhenUsed="1"/>
-    <w:lsdException w:name="Body Text 3" w:semiHidden="1" w:unhideWhenUsed="1"/>
-    <w:lsdException w:name="Body Text Indent 2" w:semiHidden="1" w:unhideWhenUsed="1"/>
-    <w:lsdException w:name="Body Text Indent 3" w:semiHidden="1" w:unhideWhenUsed="1"/>
-    <w:lsdException w:name="Block Text" w:semiHidden="1" w:unhideWhenUsed="1"/>
-    <w:lsdException w:name="Hyperlink" w:semiHidden="1" w:unhideWhenUsed="1"/>
-    <w:lsdException w:name="FollowedHyperlink" w:semiHidden="1" w:unhideWhenUsed="1"/>
-    <w:lsdException w:name="Strong" w:uiPriority="22" w:qFormat="1"/>
-    <w:lsdException w:name="Emphasis" w:uiPriority="20" w:qFormat="1"/>
-    <w:lsdException w:name="Document Map" w:semiHidden="1" w:unhideWhenUsed="1"/>
-    <w:lsdException w:name="Plain Text" w:semiHidden="1" w:unhideWhenUsed="1"/>
-    <w:lsdException w:name="E-mail Signature" w:semiHidden="1" w:unhideWhenUsed="1"/>
-    <w:lsdException w:name="HTML Top of Form" w:semiHidden="1" w:unhideWhenUsed="1"/>
-    <w:lsdException w:name="HTML Bottom of Form" w:semiHidden="1" w:unhideWhenUsed="1"/>
-    <w:lsdException w:name="Normal (Web)" w:semiHidden="1" w:unhideWhenUsed="1"/>
-    <w:lsdException w:name="HTML Acronym" w:semiHidden="1" w:unhideWhenUsed="1"/>
-    <w:lsdException w:name="HTML Address" w:semiHidden="1" w:unhideWhenUsed="1"/>
-    <w:lsdException w:name="HTML Cite" w:semiHidden="1" w:unhideWhenUsed="1"/>
-    <w:lsdException w:name="HTML Code" w:semiHidden="1" w:unhideWhenUsed="1"/>
-    <w:lsdException w:name="HTML Definition" w:semiHidden="1" w:unhideWhenUsed="1"/>
-    <w:lsdException w:name="HTML Keyboard" w:semiHidden="1" w:unhideWhenUsed="1"/>
-    <w:lsdException w:name="HTML Preformatted" w:semiHidden="1" w:unhideWhenUsed="1"/>
-    <w:lsdException w:name="HTML Sample" w:semiHidden="1" w:unhideWhenUsed="1"/>
-    <w:lsdException w:name="HTML Typewriter" w:semiHidden="1" w:unhideWhenUsed="1"/>
-    <w:lsdException w:name="HTML Variable" w:semiHidden="1" w:unhideWhenUsed="1"/>
-    <w:lsdException w:name="Normal Table" w:semiHidden="1" w:unhideWhenUsed="1"/>
-    <w:lsdException w:name="annotation subject" w:semiHidden="1" w:unhideWhenUsed="1"/>
-    <w:lsdException w:name="No List" w:semiHidden="1" w:unhideWhenUsed="1"/>
-    <w:lsdException w:name="Outline List 1" w:semiHidden="1" w:unhideWhenUsed="1"/>
-    <w:lsdException w:name="Outline List 2" w:semiHidden="1" w:unhideWhenUsed="1"/>
-    <w:lsdException w:name="Outline List 3" w:semiHidden="1" w:unhideWhenUsed="1"/>
-    <w:lsdException w:name="Table Simple 1" w:semiHidden="1" w:unhideWhenUsed="1"/>
-    <w:lsdException w:name="Table Simple 2" w:semiHidden="1" w:unhideWhenUsed="1"/>
-    <w:lsdException w:name="Table Simple 3" w:semiHidden="1" w:unhideWhenUsed="1"/>
-    <w:lsdException w:name="Table Classic 1" w:semiHidden="1" w:unhideWhenUsed="1"/>
-    <w:lsdException w:name="Table Classic 2" w:semiHidden="1" w:unhideWhenUsed="1"/>
-    <w:lsdException w:name="Table Classic 3" w:semiHidden="1" w:unhideWhenUsed="1"/>
-    <w:lsdException w:name="Table Classic 4" w:semiHidden="1" w:unhideWhenUsed="1"/>
-    <w:lsdException w:name="Table Colorful 1" w:semiHidden="1" w:unhideWhenUsed="1"/>
-    <w:lsdException w:name="Table Colorful 2" w:semiHidden="1" w:unhideWhenUsed="1"/>
-    <w:lsdException w:name="Table Colorful 3" w:semiHidden="1" w:unhideWhenUsed="1"/>
-    <w:lsdException w:name="Table Columns 1" w:semiHidden="1" w:unhideWhenUsed="1"/>
-    <w:lsdException w:name="Table Columns 2" w:semiHidden="1" w:unhideWhenUsed="1"/>
-    <w:lsdException w:name="Table Columns 3" w:semiHidden="1" w:unhideWhenUsed="1"/>
-    <w:lsdException w:name="Table Columns 4" w:semiHidden="1" w:unhideWhenUsed="1"/>
-    <w:lsdException w:name="Table Columns 5" w:semiHidden="1" w:unhideWhenUsed="1"/>
-    <w:lsdException w:name="Table Grid 1" w:semiHidden="1" w:unhideWhenUsed="1"/>
-    <w:lsdException w:name="Table Grid 2" w:semiHidden="1" w:unhideWhenUsed="1"/>
-    <w:lsdException w:name="Table Grid 3" w:semiHidden="1" w:unhideWhenUsed="1"/>
-    <w:lsdException w:name="Table Grid 4" w:semiHidden="1" w:unhideWhenUsed="1"/>
-    <w:lsdException w:name="Table Grid 5" w:semiHidden="1" w:unhideWhenUsed="1"/>
-    <w:lsdException w:name="Table Grid 6" w:semiHidden="1" w:unhideWhenUsed="1"/>
-    <w:lsdException w:name="Table Grid 7" w:semiHidden="1" w:unhideWhenUsed="1"/>
-    <w:lsdException w:name="Table Grid 8" w:semiHidden="1" w:unhideWhenUsed="1"/>
-    <w:lsdException w:name="Table List 1" w:semiHidden="1" w:unhideWhenUsed="1"/>
-    <w:lsdException w:name="Table List 2" w:semiHidden="1" w:unhideWhenUsed="1"/>
-    <w:lsdException w:name="Table List 3" w:semiHidden="1" w:unhideWhenUsed="1"/>
-    <w:lsdException w:name="Table List 4" w:semiHidden="1" w:unhideWhenUsed="1"/>
-    <w:lsdException w:name="Table List 5" w:semiHidden="1" w:unhideWhenUsed="1"/>
-    <w:lsdException w:name="Table List 6" w:semiHidden="1" w:unhideWhenUsed="1"/>
-    <w:lsdException w:name="Table List 7" w:semiHidden="1" w:unhideWhenUsed="1"/>
-    <w:lsdException w:name="Table List 8" w:semiHidden="1" w:unhideWhenUsed="1"/>
-    <w:lsdException w:name="Table 3D effects 1" w:semiHidden="1" w:unhideWhenUsed="1"/>
-    <w:lsdException w:name="Table 3D effects 2" w:semiHidden="1" w:unhideWhenUsed="1"/>
-    <w:lsdException w:name="Table 3D effects 3" w:semiHidden="1" w:unhideWhenUsed="1"/>
-    <w:lsdException w:name="Table Contemporary" w:semiHidden="1" w:unhideWhenUsed="1"/>
-    <w:lsdException w:name="Table Elegant" w:semiHidden="1" w:unhideWhenUsed="1"/>
-    <w:lsdException w:name="Table Professional" w:semiHidden="1" w:unhideWhenUsed="1"/>
-    <w:lsdException w:name="Table Subtle 1" w:semiHidden="1" w:unhideWhenUsed="1"/>
-    <w:lsdException w:name="Table Subtle 2" w:semiHidden="1" w:unhideWhenUsed="1"/>
-    <w:lsdException w:name="Table Web 1" w:semiHidden="1" w:unhideWhenUsed="1"/>
-    <w:lsdException w:name="Table Web 2" w:semiHidden="1" w:unhideWhenUsed="1"/>
-    <w:lsdException w:name="Table Web 3" w:semiHidden="1" w:unhideWhenUsed="1"/>
-    <w:lsdException w:name="Balloon Text" w:semiHidden="1" w:unhideWhenUsed="1"/>
-    <w:lsdException w:name="Table Grid" w:uiPriority="39"/>
-    <w:lsdException w:name="Table Theme" w:semiHidden="1" w:unhideWhenUsed="1"/>
-    <w:lsdException w:name="Placeholder Text" w:semiHidden="1"/>
-    <w:lsdException w:name="No Spacing" w:uiPriority="1" w:qFormat="1"/>
-    <w:lsdException w:name="Light Shading" w:uiPriority="60"/>
-    <w:lsdException w:name="Light List" w:uiPriority="61"/>
-    <w:lsdException w:name="Light Grid" w:uiPriority="62"/>
-    <w:lsdException w:name="Medium Shading 1" w:uiPriority="63"/>
-    <w:lsdException w:name="Medium Shading 2" w:uiPriority="64"/>
-    <w:lsdException w:name="Medium List 1" w:uiPriority="65"/>
-    <w:lsdException w:name="Medium List 2" w:uiPriority="66"/>
-    <w:lsdException w:name="Medium Grid 1" w:uiPriority="67"/>
-    <w:lsdException w:name="Medium Grid 2" w:uiPriority="68"/>
-    <w:lsdException w:name="Medium Grid 3" w:uiPriority="69"/>
-    <w:lsdException w:name="Dark List" w:uiPriority="70"/>
-    <w:lsdException w:name="Colorful Shading" w:uiPriority="71"/>
-    <w:lsdException w:name="Colorful List" w:uiPriority="72"/>
-    <w:lsdException w:name="Colorful Grid" w:uiPriority="73"/>
-    <w:lsdException w:name="Light Shading Accent 1" w:uiPriority="60"/>
-    <w:lsdException w:name="Light List Accent 1" w:uiPriority="61"/>
-    <w:lsdException w:name="Light Grid Accent 1" w:uiPriority="62"/>
-    <w:lsdException w:name="Medium Shading 1 Accent 1" w:uiPriority="63"/>
-    <w:lsdException w:name="Medium Shading 2 Accent 1" w:uiPriority="64"/>
-    <w:lsdException w:name="Medium List 1 Accent 1" w:uiPriority="65"/>
-    <w:lsdException w:name="Revision" w:semiHidden="1"/>
-    <w:lsdException w:name="List Paragraph" w:uiPriority="34" w:qFormat="1"/>
-    <w:lsdException w:name="Quote" w:uiPriority="29" w:qFormat="1"/>
-    <w:lsdException w:name="Intense Quote" w:uiPriority="30" w:qFormat="1"/>
-    <w:lsdException w:name="Medium List 2 Accent 1" w:uiPriority="66"/>
-    <w:lsdException w:name="Medium Grid 1 Accent 1" w:uiPriority="67"/>
-    <w:lsdException w:name="Medium Grid 2 Accent 1" w:uiPriority="68"/>
-    <w:lsdException w:name="Medium Grid 3 Accent 1" w:uiPriority="69"/>
-    <w:lsdException w:name="Dark List Accent 1" w:uiPriority="70"/>
-    <w:lsdException w:name="Colorful Shading Accent 1" w:uiPriority="71"/>
-    <w:lsdException w:name="Colorful List Accent 1" w:uiPriority="72"/>
-    <w:lsdException w:name="Colorful Grid Accent 1" w:uiPriority="73"/>
-    <w:lsdException w:name="Light Shading Accent 2" w:uiPriority="60"/>
-    <w:lsdException w:name="Light List Accent 2" w:uiPriority="61"/>
-    <w:lsdException w:name="Light Grid Accent 2" w:uiPriority="62"/>
-    <w:lsdException w:name="Medium Shading 1 Accent 2" w:uiPriority="63"/>
-    <w:lsdException w:name="Medium Shading 2 Accent 2" w:uiPriority="64"/>
-    <w:lsdException w:name="Medium List 1 Accent 2" w:uiPriority="65"/>
-    <w:lsdException w:name="Medium List 2 Accent 2" w:uiPriority="66"/>
-    <w:lsdException w:name="Medium Grid 1 Accent 2" w:uiPriority="67"/>
-    <w:lsdException w:name="Medium Grid 2 Accent 2" w:uiPriority="68"/>
-    <w:lsdException w:name="Medium Grid 3 Accent 2" w:uiPriority="69"/>
-    <w:lsdException w:name="Dark List Accent 2" w:uiPriority="70"/>
-    <w:lsdException w:name="Colorful Shading Accent 2" w:uiPriority="71"/>
-    <w:lsdException w:name="Colorful List Accent 2" w:uiPriority="72"/>
-    <w:lsdException w:name="Colorful Grid Accent 2" w:uiPriority="73"/>
-    <w:lsdException w:name="Light Shading Accent 3" w:uiPriority="60"/>
-    <w:lsdException w:name="Light List Accent 3" w:uiPriority="61"/>
-    <w:lsdException w:name="Light Grid Accent 3" w:uiPriority="62"/>
-    <w:lsdException w:name="Medium Shading 1 Accent 3" w:uiPriority="63"/>
-    <w:lsdException w:name="Medium Shading 2 Accent 3" w:uiPriority="64"/>
-    <w:lsdException w:name="Medium List 1 Accent 3" w:uiPriority="65"/>
-    <w:lsdException w:name="Medium List 2 Accent 3" w:uiPriority="66"/>
-    <w:lsdException w:name="Medium Grid 1 Accent 3" w:uiPriority="67"/>
-    <w:lsdException w:name="Medium Grid 2 Accent 3" w:uiPriority="68"/>
-    <w:lsdException w:name="Medium Grid 3 Accent 3" w:uiPriority="69"/>
-    <w:lsdException w:name="Dark List Accent 3" w:uiPriority="70"/>
-    <w:lsdException w:name="Colorful Shading Accent 3" w:uiPriority="71"/>
-    <w:lsdException w:name="Colorful List Accent 3" w:uiPriority="72"/>
-    <w:lsdException w:name="Colorful Grid Accent 3" w:uiPriority="73"/>
-    <w:lsdException w:name="Light Shading Accent 4" w:uiPriority="60"/>
-    <w:lsdException w:name="Light List Accent 4" w:uiPriority="61"/>
-    <w:lsdException w:name="Light Grid Accent 4" w:uiPriority="62"/>
-    <w:lsdException w:name="Medium Shading 1 Accent 4" w:uiPriority="63"/>
-    <w:lsdException w:name="Medium Shading 2 Accent 4" w:uiPriority="64"/>
-    <w:lsdException w:name="Medium List 1 Accent 4" w:uiPriority="65"/>
-    <w:lsdException w:name="Medium List 2 Accent 4" w:uiPriority="66"/>
-    <w:lsdException w:name="Medium Grid 1 Accent 4" w:uiPriority="67"/>
-    <w:lsdException w:name="Medium Grid 2 Accent 4" w:uiPriority="68"/>
-    <w:lsdException w:name="Medium Grid 3 Accent 4" w:uiPriority="69"/>
-    <w:lsdException w:name="Dark List Accent 4" w:uiPriority="70"/>
-    <w:lsdException w:name="Colorful Shading Accent 4" w:uiPriority="71"/>
-    <w:lsdException w:name="Colorful List Accent 4" w:uiPriority="72"/>
-    <w:lsdException w:name="Colorful Grid Accent 4" w:uiPriority="73"/>
-    <w:lsdException w:name="Light Shading Accent 5" w:uiPriority="60"/>
-    <w:lsdException w:name="Light List Accent 5" w:uiPriority="61"/>
-    <w:lsdException w:name="Light Grid Accent 5" w:uiPriority="62"/>
-    <w:lsdException w:name="Medium Shading 1 Accent 5" w:uiPriority="63"/>
-    <w:lsdException w:name="Medium Shading 2 Accent 5" w:uiPriority="64"/>
-    <w:lsdException w:name="Medium List 1 Accent 5" w:uiPriority="65"/>
-    <w:lsdException w:name="Medium List 2 Accent 5" w:uiPriority="66"/>
-    <w:lsdException w:name="Medium Grid 1 Accent 5" w:uiPriority="67"/>
-    <w:lsdException w:name="Medium Grid 2 Accent 5" w:uiPriority="68"/>
-    <w:lsdException w:name="Medium Grid 3 Accent 5" w:uiPriority="69"/>
-    <w:lsdException w:name="Dark List Accent 5" w:uiPriority="70"/>
-    <w:lsdException w:name="Colorful Shading Accent 5" w:uiPriority="71"/>
-    <w:lsdException w:name="Colorful List Accent 5" w:uiPriority="72"/>
-    <w:lsdException w:name="Colorful Grid Accent 5" w:uiPriority="73"/>
-    <w:lsdException w:name="Light Shading Accent 6" w:uiPriority="60"/>
-    <w:lsdException w:name="Light List Accent 6" w:uiPriority="61"/>
-    <w:lsdException w:name="Light Grid Accent 6" w:uiPriority="62"/>
-    <w:lsdException w:name="Medium Shading 1 Accent 6" w:uiPriority="63"/>
-    <w:lsdException w:name="Medium Shading 2 Accent 6" w:uiPriority="64"/>
-    <w:lsdException w:name="Medium List 1 Accent 6" w:uiPriority="65"/>
-    <w:lsdException w:name="Medium List 2 Accent 6" w:uiPriority="66"/>
-    <w:lsdException w:name="Medium Grid 1 Accent 6" w:uiPriority="67"/>
-    <w:lsdException w:name="Medium Grid 2 Accent 6" w:uiPriority="68"/>
-    <w:lsdException w:name="Medium Grid 3 Accent 6" w:uiPriority="69"/>
-    <w:lsdException w:name="Dark List Accent 6" w:uiPriority="70"/>
-    <w:lsdException w:name="Colorful Shading Accent 6" w:uiPriority="71"/>
-    <w:lsdException w:name="Colorful List Accent 6" w:uiPriority="72"/>
-    <w:lsdException w:name="Colorful Grid Accent 6" w:uiPriority="73"/>
-    <w:lsdException w:name="Subtle Emphasis" w:uiPriority="19" w:qFormat="1"/>
-    <w:lsdException w:name="Intense Emphasis" w:uiPriority="21" w:qFormat="1"/>
-    <w:lsdException w:name="Subtle Reference" w:uiPriority="31" w:qFormat="1"/>
-    <w:lsdException w:name="Intense Reference" w:uiPriority="32" w:qFormat="1"/>
-    <w:lsdException w:name="Book Title" w:uiPriority="33" w:qFormat="1"/>
-    <w:lsdException w:name="Bibliography" w:semiHidden="1" w:uiPriority="37" w:unhideWhenUsed="1"/>
-    <w:lsdException w:name="TOC Heading" w:semiHidden="1" w:uiPriority="39" w:unhideWhenUsed="1" w:qFormat="1"/>
-    <w:lsdException w:name="Plain Table 1" w:uiPriority="41"/>
-    <w:lsdException w:name="Plain Table 2" w:uiPriority="42"/>
-    <w:lsdException w:name="Plain Table 3" w:uiPriority="43"/>
-    <w:lsdException w:name="Plain Table 4" w:uiPriority="44"/>
-    <w:lsdException w:name="Plain Table 5" w:uiPriority="45"/>
-    <w:lsdException w:name="Grid Table Light" w:uiPriority="40"/>
-    <w:lsdException w:name="Grid Table 1 Light" w:uiPriority="46"/>
-    <w:lsdException w:name="Grid Table 2" w:uiPriority="47"/>
-    <w:lsdException w:name="Grid Table 3" w:uiPriority="48"/>
-    <w:lsdException w:name="Grid Table 4" w:uiPriority="49"/>
-    <w:lsdException w:name="Grid Table 5 Dark" w:uiPriority="50"/>
-    <w:lsdException w:name="Grid Table 6 Colorful" w:uiPriority="51"/>
-    <w:lsdException w:name="Grid Table 7 Colorful" w:uiPriority="52"/>
-    <w:lsdException w:name="Grid Table 1 Light Accent 1" w:uiPriority="46"/>
-    <w:lsdException w:name="Grid Table 2 Accent 1" w:uiPriority="47"/>
-    <w:lsdException w:name="Grid Table 3 Accent 1" w:uiPriority="48"/>
-    <w:lsdException w:name="Grid Table 4 Accent 1" w:uiPriority="49"/>
-    <w:lsdException w:name="Grid Table 5 Dark Accent 1" w:uiPriority="50"/>
-    <w:lsdException w:name="Grid Table 6 Colorful Accent 1" w:uiPriority="51"/>
-    <w:lsdException w:name="Grid Table 7 Colorful Accent 1" w:uiPriority="52"/>
-    <w:lsdException w:name="Grid Table 1 Light Accent 2" w:uiPriority="46"/>
-    <w:lsdException w:name="Grid Table 2 Accent 2" w:uiPriority="47"/>
-    <w:lsdException w:name="Grid Table 3 Accent 2" w:uiPriority="48"/>
-    <w:lsdException w:name="Grid Table 4 Accent 2" w:uiPriority="49"/>
-    <w:lsdException w:name="Grid Table 5 Dark Accent 2" w:uiPriority="50"/>
-    <w:lsdException w:name="Grid Table 6 Colorful Accent 2" w:uiPriority="51"/>
-    <w:lsdException w:name="Grid Table 7 Colorful Accent 2" w:uiPriority="52"/>
-    <w:lsdException w:name="Grid Table 1 Light Accent 3" w:uiPriority="46"/>
-    <w:lsdException w:name="Grid Table 2 Accent 3" w:uiPriority="47"/>
-    <w:lsdException w:name="Grid Table 3 Accent 3" w:uiPriority="48"/>
-    <w:lsdException w:name="Grid Table 4 Accent 3" w:uiPriority="49"/>
-    <w:lsdException w:name="Grid Table 5 Dark Accent 3" w:uiPriority="50"/>
-    <w:lsdException w:name="Grid Table 6 Colorful Accent 3" w:uiPriority="51"/>
-    <w:lsdException w:name="Grid Table 7 Colorful Accent 3" w:uiPriority="52"/>
-    <w:lsdException w:name="Grid Table 1 Light Accent 4" w:uiPriority="46"/>
-    <w:lsdException w:name="Grid Table 2 Accent 4" w:uiPriority="47"/>
-    <w:lsdException w:name="Grid Table 3 Accent 4" w:uiPriority="48"/>
-    <w:lsdException w:name="Grid Table 4 Accent 4" w:uiPriority="49"/>
-    <w:lsdException w:name="Grid Table 5 Dark Accent 4" w:uiPriority="50"/>
-    <w:lsdException w:name="Grid Table 6 Colorful Accent 4" w:uiPriority="51"/>
-    <w:lsdException w:name="Grid Table 7 Colorful Accent 4" w:uiPriority="52"/>
-    <w:lsdException w:name="Grid Table 1 Light Accent 5" w:uiPriority="46"/>
-    <w:lsdException w:name="Grid Table 2 Accent 5" w:uiPriority="47"/>
-    <w:lsdException w:name="Grid Table 3 Accent 5" w:uiPriority="48"/>
-    <w:lsdException w:name="Grid Table 4 Accent 5" w:uiPriority="49"/>
-    <w:lsdException w:name="Grid Table 5 Dark Accent 5" w:uiPriority="50"/>
-    <w:lsdException w:name="Grid Table 6 Colorful Accent 5" w:uiPriority="51"/>
-    <w:lsdException w:name="Grid Table 7 Colorful Accent 5" w:uiPriority="52"/>
-    <w:lsdException w:name="Grid Table 1 Light Accent 6" w:uiPriority="46"/>
-    <w:lsdException w:name="Grid Table 2 Accent 6" w:uiPriority="47"/>
-    <w:lsdException w:name="Grid Table 3 Accent 6" w:uiPriority="48"/>
-    <w:lsdException w:name="Grid Table 4 Accent 6" w:uiPriority="49"/>
-    <w:lsdException w:name="Grid Table 5 Dark Accent 6" w:uiPriority="50"/>
-    <w:lsdException w:name="Grid Table 6 Colorful Accent 6" w:uiPriority="51"/>
-    <w:lsdException w:name="Grid Table 7 Colorful Accent 6" w:uiPriority="52"/>
-    <w:lsdException w:name="List Table 1 Light" w:uiPriority="46"/>
-    <w:lsdException w:name="List Table 2" w:uiPriority="47"/>
-    <w:lsdException w:name="List Table 3" w:uiPriority="48"/>
-    <w:lsdException w:name="List Table 4" w:uiPriority="49"/>
-    <w:lsdException w:name="List Table 5 Dark" w:uiPriority="50"/>
-    <w:lsdException w:name="List Table 6 Colorful" w:uiPriority="51"/>
-    <w:lsdException w:name="List Table 7 Colorful" w:uiPriority="52"/>
-    <w:lsdException w:name="List Table 1 Light Accent 1" w:uiPriority="46"/>
-    <w:lsdException w:name="List Table 2 Accent 1" w:uiPriority="47"/>
-    <w:lsdException w:name="List Table 3 Accent 1" w:uiPriority="48"/>
-    <w:lsdException w:name="List Table 4 Accent 1" w:uiPriority="49"/>
-    <w:lsdException w:name="List Table 5 Dark Accent 1" w:uiPriority="50"/>
-    <w:lsdException w:name="List Table 6 Colorful Accent 1" w:uiPriority="51"/>
-    <w:lsdException w:name="List Table 7 Colorful Accent 1" w:uiPriority="52"/>
-    <w:lsdException w:name="List Table 1 Light Accent 2" w:uiPriority="46"/>
-    <w:lsdException w:name="List Table 2 Accent 2" w:uiPriority="47"/>
-    <w:lsdException w:name="List Table 3 Accent 2" w:uiPriority="48"/>
-    <w:lsdException w:name="List Table 4 Accent 2" w:uiPriority="49"/>
-    <w:lsdException w:name="List Table 5 Dark Accent 2" w:uiPriority="50"/>
-    <w:lsdException w:name="List Table 6 Colorful Accent 2" w:uiPriority="51"/>
-    <w:lsdException w:name="List Table 7 Colorful Accent 2" w:uiPriority="52"/>
-    <w:lsdException w:name="List Table 1 Light Accent 3" w:uiPriority="46"/>
-    <w:lsdException w:name="List Table 2 Accent 3" w:uiPriority="47"/>
-    <w:lsdException w:name="List Table 3 Accent 3" w:uiPriority="48"/>
-    <w:lsdException w:name="List Table 4 Accent 3" w:uiPriority="49"/>
-    <w:lsdException w:name="List Table 5 Dark Accent 3" w:uiPriority="50"/>
-    <w:lsdException w:name="List Table 6 Colorful Accent 3" w:uiPriority="51"/>
-    <w:lsdException w:name="List Table 7 Colorful Accent 3" w:uiPriority="52"/>
-    <w:lsdException w:name="List Table 1 Light Accent 4" w:uiPriority="46"/>
-    <w:lsdException w:name="List Table 2 Accent 4" w:uiPriority="47"/>
-    <w:lsdException w:name="List Table 3 Accent 4" w:uiPriority="48"/>
-    <w:lsdException w:name="List Table 4 Accent 4" w:uiPriority="49"/>
-    <w:lsdException w:name="List Table 5 Dark Accent 4" w:uiPriority="50"/>
-    <w:lsdException w:name="List Table 6 Colorful Accent 4" w:uiPriority="51"/>
-    <w:lsdException w:name="List Table 7 Colorful Accent 4" w:uiPriority="52"/>
-    <w:lsdException w:name="List Table 1 Light Accent 5" w:uiPriority="46"/>
-    <w:lsdException w:name="List Table 2 Accent 5" w:uiPriority="47"/>
-    <w:lsdException w:name="List Table 3 Accent 5" w:uiPriority="48"/>
-    <w:lsdException w:name="List Table 4 Accent 5" w:uiPriority="49"/>
-    <w:lsdException w:name="List Table 5 Dark Accent 5" w:uiPriority="50"/>
-    <w:lsdException w:name="List Table 6 Colorful Accent 5" w:uiPriority="51"/>
-    <w:lsdException w:name="List Table 7 Colorful Accent 5" w:uiPriority="52"/>
-    <w:lsdException w:name="List Table 1 Light Accent 6" w:uiPriority="46"/>
-    <w:lsdException w:name="List Table 2 Accent 6" w:uiPriority="47"/>
-    <w:lsdException w:name="List Table 3 Accent 6" w:uiPriority="48"/>
-    <w:lsdException w:name="List Table 4 Accent 6" w:uiPriority="49"/>
-    <w:lsdException w:name="List Table 5 Dark Accent 6" w:uiPriority="50"/>
-    <w:lsdException w:name="List Table 6 Colorful Accent 6" w:uiPriority="51"/>
-    <w:lsdException w:name="List Table 7 Colorful Accent 6" w:uiPriority="52"/>
-  </w:latentStyles>
-  <w:style w:type="paragraph" w:default="1" w:styleId="Normal">
-    <w:name w:val="Normal"/>
-    <w:qFormat/>
-  </w:style>
-  <w:style w:type="character" w:default="1" w:styleId="DefaultParagraphFont">
-    <w:name w:val="Default Paragraph Font"/>
-    <w:uiPriority w:val="1"/>
-    <w:semiHidden/>
-    <w:unhideWhenUsed/>
-  </w:style>
-  <w:style w:type="table" w:default="1" w:styleId="TableNormal">
-    <w:name w:val="Normal Table"/>
-    <w:uiPriority w:val="99"/>
-    <w:semiHidden/>
-    <w:unhideWhenUsed/>
-    <w:tblPr>
-      <w:tblInd w:w="0" w:type="dxa"/>
-      <w:tblCellMar>
-        <w:top w:w="0" w:type="dxa"/>
-        <w:left w:w="108" w:type="dxa"/>
-        <w:bottom w:w="0" w:type="dxa"/>
-        <w:right w:w="108" w:type="dxa"/>
-      </w:tblCellMar>
-    </w:tblPr>
-  </w:style>
-  <w:style w:type="numbering" w:default="1" w:styleId="NoList">
-    <w:name w:val="No List"/>
-    <w:uiPriority w:val="99"/>
-    <w:semiHidden/>
-    <w:unhideWhenUsed/>
-  </w:style>
-  <w:style w:type="character" w:styleId="PlaceholderText">
-    <w:name w:val="Placeholder Text"/>
-    <w:basedOn w:val="DefaultParagraphFont"/>
-    <w:uiPriority w:val="99"/>
-    <w:semiHidden/>
-    <w:rsid w:val="001D256A"/>
-    <w:rPr>
-      <w:color w:val="808080"/>
-    </w:rPr>
-  </w:style>
-</w:styles>
-</file>
-
-<file path=word/glossary/webSettings.xml><?xml version="1.0" encoding="utf-8"?>
-<w:webSettings xmlns:mc="http://schemas.openxmlformats.org/markup-compatibility/2006" xmlns:r="http://schemas.openxmlformats.org/officeDocument/2006/relationships" xmlns:w="http://schemas.openxmlformats.org/wordprocessingml/2006/main" xmlns:w14="http://schemas.microsoft.com/office/word/2010/wordml" xmlns:w15="http://schemas.microsoft.com/office/word/2012/wordml" mc:Ignorable="w14 w15">
-  <w:optimizeForBrowser/>
-  <w:allowPNG/>
-</w:webSettings>
-</file>
-
 <file path=word/theme/theme1.xml><?xml version="1.0" encoding="utf-8"?>
 <a:theme xmlns:a="http://schemas.openxmlformats.org/drawingml/2006/main" name="Office Theme">
   <a:themeElements>

</xml_diff>